<commit_message>
work done Monday labs
</commit_message>
<xml_diff>
--- a/C2P Bank.docx
+++ b/C2P Bank.docx
@@ -871,14 +871,12 @@
             <w:r>
               <w:t xml:space="preserve">a </w:t>
             </w:r>
-            <w:proofErr w:type="gramStart"/>
             <w:r>
               <w:rPr>
                 <w:spacing w:val="-2"/>
               </w:rPr>
               <w:t>Customer</w:t>
             </w:r>
-            <w:proofErr w:type="gramEnd"/>
             <w:r>
               <w:tab/>
             </w:r>
@@ -928,14 +926,12 @@
             <w:r>
               <w:t xml:space="preserve">a </w:t>
             </w:r>
-            <w:proofErr w:type="gramStart"/>
             <w:r>
               <w:rPr>
                 <w:spacing w:val="-2"/>
               </w:rPr>
               <w:t>Customer</w:t>
             </w:r>
-            <w:proofErr w:type="gramEnd"/>
             <w:r>
               <w:tab/>
             </w:r>
@@ -2668,11 +2664,7 @@
         <w:t xml:space="preserve"> </w:t>
       </w:r>
       <w:r>
-        <w:t xml:space="preserve">the </w:t>
-      </w:r>
-      <w:proofErr w:type="gramStart"/>
-      <w:r>
-        <w:t xml:space="preserve">following </w:t>
+        <w:t xml:space="preserve">the following </w:t>
       </w:r>
       <w:r>
         <w:rPr>
@@ -2680,7 +2672,6 @@
         </w:rPr>
         <w:t>:</w:t>
       </w:r>
-      <w:proofErr w:type="gramEnd"/>
     </w:p>
     <w:p>
       <w:pPr>
@@ -3157,17 +3148,8 @@
           <w:color w:val="FF0000"/>
           <w:sz w:val="24"/>
         </w:rPr>
-        <w:t>loan (</w:t>
-      </w:r>
-      <w:proofErr w:type="gramStart"/>
-      <w:r>
-        <w:rPr>
-          <w:color w:val="FF0000"/>
-          <w:sz w:val="24"/>
-        </w:rPr>
-        <w:t>i.e.</w:t>
-      </w:r>
-      <w:proofErr w:type="gramEnd"/>
+        <w:t>loan (i.e.</w:t>
+      </w:r>
       <w:r>
         <w:rPr>
           <w:color w:val="FF0000"/>
@@ -4070,23 +4052,7 @@
           <w:b/>
           <w:bCs/>
         </w:rPr>
-        <w:t>Therefore, there must be some way of abandoning the form (</w:t>
-      </w:r>
-      <w:proofErr w:type="gramStart"/>
-      <w:r>
-        <w:rPr>
-          <w:b/>
-          <w:bCs/>
-        </w:rPr>
-        <w:t>e.g.</w:t>
-      </w:r>
-      <w:proofErr w:type="gramEnd"/>
-      <w:r>
-        <w:rPr>
-          <w:b/>
-          <w:bCs/>
-        </w:rPr>
-        <w:t xml:space="preserve"> an 'Escape' or ‘Cancel’ button)</w:t>
+        <w:t>Therefore, there must be some way of abandoning the form (e.g. an 'Escape' or ‘Cancel’ button)</w:t>
       </w:r>
       <w:r>
         <w:t xml:space="preserve"> without any changes being made to the stored data.</w:t>
@@ -5953,7 +5919,6 @@
         </w:rPr>
         <w:t xml:space="preserve"> </w:t>
       </w:r>
-      <w:proofErr w:type="gramStart"/>
       <w:r>
         <w:t>number</w:t>
       </w:r>
@@ -5966,7 +5931,6 @@
       <w:r>
         <w:t>,</w:t>
       </w:r>
-      <w:proofErr w:type="gramEnd"/>
       <w:r>
         <w:rPr>
           <w:spacing w:val="-14"/>
@@ -6244,15 +6208,7 @@
         <w:jc w:val="both"/>
       </w:pPr>
       <w:r>
-        <w:t xml:space="preserve">When these details are </w:t>
-      </w:r>
-      <w:proofErr w:type="gramStart"/>
-      <w:r>
-        <w:t>confirmed ,</w:t>
-      </w:r>
-      <w:proofErr w:type="gramEnd"/>
-      <w:r>
-        <w:t xml:space="preserve"> the amount to be lodged must be entered and confirmed. (Maybe a Save button).</w:t>
+        <w:t>When these details are confirmed , the amount to be lodged must be entered and confirmed. (Maybe a Save button).</w:t>
       </w:r>
     </w:p>
     <w:p>
@@ -6262,15 +6218,7 @@
         <w:jc w:val="both"/>
       </w:pPr>
       <w:r>
-        <w:t>If transaction is confirmed correct, the date of the transaction should be stored. A standard double check (</w:t>
-      </w:r>
-      <w:proofErr w:type="gramStart"/>
-      <w:r>
-        <w:t>e.g.</w:t>
-      </w:r>
-      <w:proofErr w:type="gramEnd"/>
-      <w:r>
-        <w:t xml:space="preserve"> 'Are you sure (Y/N)'?) should be implemented by your </w:t>
+        <w:t xml:space="preserve">If transaction is confirmed correct, the date of the transaction should be stored. A standard double check (e.g. 'Are you sure (Y/N)'?) should be implemented by your </w:t>
       </w:r>
       <w:r>
         <w:rPr>
@@ -7138,7 +7086,6 @@
         </w:rPr>
         <w:t xml:space="preserve"> </w:t>
       </w:r>
-      <w:proofErr w:type="gramStart"/>
       <w:r>
         <w:t>number</w:t>
       </w:r>
@@ -7151,7 +7098,6 @@
       <w:r>
         <w:t>,</w:t>
       </w:r>
-      <w:proofErr w:type="gramEnd"/>
       <w:r>
         <w:rPr>
           <w:spacing w:val="-14"/>
@@ -7454,7 +7400,6 @@
         </w:rPr>
         <w:t xml:space="preserve"> </w:t>
       </w:r>
-      <w:proofErr w:type="gramStart"/>
       <w:r>
         <w:t>confirmed</w:t>
       </w:r>
@@ -7467,7 +7412,6 @@
       <w:r>
         <w:t>,</w:t>
       </w:r>
-      <w:proofErr w:type="gramEnd"/>
       <w:r>
         <w:rPr>
           <w:spacing w:val="-11"/>
@@ -7571,15 +7515,7 @@
         <w:jc w:val="both"/>
       </w:pPr>
       <w:r>
-        <w:t>If transaction is confirmed correct, the date of the transaction should be stored. A standard double check (</w:t>
-      </w:r>
-      <w:proofErr w:type="gramStart"/>
-      <w:r>
-        <w:t>e.g.</w:t>
-      </w:r>
-      <w:proofErr w:type="gramEnd"/>
-      <w:r>
-        <w:t xml:space="preserve"> 'Are you sure (Y/N)'?) should be implemented by your </w:t>
+        <w:t xml:space="preserve">If transaction is confirmed correct, the date of the transaction should be stored. A standard double check (e.g. 'Are you sure (Y/N)'?) should be implemented by your </w:t>
       </w:r>
       <w:r>
         <w:rPr>
@@ -8156,16 +8092,8 @@
                               <w:rPr>
                                 <w:color w:val="000000"/>
                               </w:rPr>
-                              <w:t xml:space="preserve">Customer Delete a </w:t>
+                              <w:t>Customer Delete a Customer</w:t>
                             </w:r>
-                            <w:proofErr w:type="gramStart"/>
-                            <w:r>
-                              <w:rPr>
-                                <w:color w:val="000000"/>
-                              </w:rPr>
-                              <w:t>Customer</w:t>
-                            </w:r>
-                            <w:proofErr w:type="gramEnd"/>
                           </w:p>
                           <w:p>
                             <w:pPr>
@@ -8207,7 +8135,6 @@
                               </w:rPr>
                               <w:t xml:space="preserve">a </w:t>
                             </w:r>
-                            <w:proofErr w:type="gramStart"/>
                             <w:r>
                               <w:rPr>
                                 <w:color w:val="000000"/>
@@ -8215,7 +8142,6 @@
                               </w:rPr>
                               <w:t>Customer</w:t>
                             </w:r>
-                            <w:proofErr w:type="gramEnd"/>
                           </w:p>
                         </w:txbxContent>
                       </wps:txbx>
@@ -8357,16 +8283,8 @@
                         <w:rPr>
                           <w:color w:val="000000"/>
                         </w:rPr>
-                        <w:t xml:space="preserve">Customer Delete a </w:t>
+                        <w:t>Customer Delete a Customer</w:t>
                       </w:r>
-                      <w:proofErr w:type="gramStart"/>
-                      <w:r>
-                        <w:rPr>
-                          <w:color w:val="000000"/>
-                        </w:rPr>
-                        <w:t>Customer</w:t>
-                      </w:r>
-                      <w:proofErr w:type="gramEnd"/>
                     </w:p>
                     <w:p>
                       <w:pPr>
@@ -8408,7 +8326,6 @@
                         </w:rPr>
                         <w:t xml:space="preserve">a </w:t>
                       </w:r>
-                      <w:proofErr w:type="gramStart"/>
                       <w:r>
                         <w:rPr>
                           <w:color w:val="000000"/>
@@ -8416,7 +8333,6 @@
                         </w:rPr>
                         <w:t>Customer</w:t>
                       </w:r>
-                      <w:proofErr w:type="gramEnd"/>
                     </w:p>
                   </w:txbxContent>
                 </v:textbox>
@@ -9030,14 +8946,12 @@
         <w:t xml:space="preserve"> </w:t>
       </w:r>
       <w:bookmarkEnd w:id="8"/>
-      <w:proofErr w:type="gramStart"/>
       <w:r>
         <w:rPr>
           <w:spacing w:val="-2"/>
         </w:rPr>
         <w:t>Customer</w:t>
       </w:r>
-      <w:proofErr w:type="gramEnd"/>
     </w:p>
     <w:p>
       <w:pPr>
@@ -9053,23 +8967,7 @@
         <w:t>they</w:t>
       </w:r>
       <w:r>
-        <w:t xml:space="preserve"> </w:t>
-      </w:r>
-      <w:proofErr w:type="gramStart"/>
-      <w:r>
-        <w:t>finds</w:t>
-      </w:r>
-      <w:proofErr w:type="gramEnd"/>
-      <w:r>
-        <w:t xml:space="preserve"> the correct one. Alternatively, the user can find the customer by typing in the </w:t>
-      </w:r>
-      <w:proofErr w:type="gramStart"/>
-      <w:r>
-        <w:t>customer</w:t>
-      </w:r>
-      <w:proofErr w:type="gramEnd"/>
-      <w:r>
-        <w:t xml:space="preserve"> name,</w:t>
+        <w:t xml:space="preserve"> finds the correct one. Alternatively, the user can find the customer by typing in the customer name,</w:t>
       </w:r>
       <w:r>
         <w:rPr>
@@ -9620,11 +9518,9 @@
         </w:rPr>
         <w:t xml:space="preserve"> </w:t>
       </w:r>
-      <w:proofErr w:type="gramStart"/>
       <w:r>
         <w:t>has</w:t>
       </w:r>
-      <w:proofErr w:type="gramEnd"/>
       <w:r>
         <w:rPr>
           <w:spacing w:val="-14"/>
@@ -9840,24 +9736,13 @@
         <w:t xml:space="preserve"> </w:t>
       </w:r>
       <w:r>
-        <w:t>customer (Y/N</w:t>
-      </w:r>
-      <w:proofErr w:type="gramStart"/>
-      <w:r>
-        <w:t xml:space="preserve">) </w:t>
+        <w:t xml:space="preserve">customer (Y/N) </w:t>
       </w:r>
       <w:r>
         <w:rPr>
           <w:spacing w:val="-5"/>
         </w:rPr>
-        <w:t>?</w:t>
-      </w:r>
-      <w:proofErr w:type="gramEnd"/>
-      <w:r>
-        <w:rPr>
-          <w:spacing w:val="-5"/>
-        </w:rPr>
-        <w:t>'</w:t>
+        <w:t>?'</w:t>
       </w:r>
     </w:p>
     <w:p>
@@ -9955,14 +9840,12 @@
         <w:t xml:space="preserve">a </w:t>
       </w:r>
       <w:bookmarkEnd w:id="9"/>
-      <w:proofErr w:type="gramStart"/>
       <w:r>
         <w:rPr>
           <w:spacing w:val="-2"/>
         </w:rPr>
         <w:t>Customer</w:t>
       </w:r>
-      <w:proofErr w:type="gramEnd"/>
     </w:p>
     <w:p>
       <w:pPr>
@@ -10762,13 +10645,8 @@
         <w:t xml:space="preserve"> </w:t>
       </w:r>
       <w:r>
-        <w:t>(</w:t>
-      </w:r>
-      <w:proofErr w:type="gramStart"/>
-      <w:r>
-        <w:t>e.g.</w:t>
-      </w:r>
-      <w:proofErr w:type="gramEnd"/>
+        <w:t>(e.g.</w:t>
+      </w:r>
       <w:r>
         <w:rPr>
           <w:spacing w:val="-2"/>
@@ -11595,54 +11473,6 @@
         <w:spacing w:before="0"/>
         <w:ind w:right="59"/>
       </w:pPr>
-      <w:r>
-        <w:rPr>
-          <w:noProof/>
-        </w:rPr>
-        <w:drawing>
-          <wp:anchor distT="0" distB="0" distL="0" distR="0" simplePos="0" relativeHeight="486946816" behindDoc="1" locked="0" layoutInCell="1" allowOverlap="1" wp14:anchorId="70F8054F" wp14:editId="75F09AC9">
-            <wp:simplePos x="0" y="0"/>
-            <wp:positionH relativeFrom="page">
-              <wp:posOffset>1236764</wp:posOffset>
-            </wp:positionH>
-            <wp:positionV relativeFrom="paragraph">
-              <wp:posOffset>-1061259</wp:posOffset>
-            </wp:positionV>
-            <wp:extent cx="4998977" cy="4915661"/>
-            <wp:effectExtent l="0" t="0" r="0" b="0"/>
-            <wp:wrapNone/>
-            <wp:docPr id="20" name="Image 20"/>
-            <wp:cNvGraphicFramePr>
-              <a:graphicFrameLocks xmlns:a="http://schemas.openxmlformats.org/drawingml/2006/main"/>
-            </wp:cNvGraphicFramePr>
-            <a:graphic xmlns:a="http://schemas.openxmlformats.org/drawingml/2006/main">
-              <a:graphicData uri="http://schemas.openxmlformats.org/drawingml/2006/picture">
-                <pic:pic xmlns:pic="http://schemas.openxmlformats.org/drawingml/2006/picture">
-                  <pic:nvPicPr>
-                    <pic:cNvPr id="20" name="Image 20"/>
-                    <pic:cNvPicPr/>
-                  </pic:nvPicPr>
-                  <pic:blipFill>
-                    <a:blip r:embed="rId11" cstate="print"/>
-                    <a:stretch>
-                      <a:fillRect/>
-                    </a:stretch>
-                  </pic:blipFill>
-                  <pic:spPr>
-                    <a:xfrm>
-                      <a:off x="0" y="0"/>
-                      <a:ext cx="4998977" cy="4915661"/>
-                    </a:xfrm>
-                    <a:prstGeom prst="rect">
-                      <a:avLst/>
-                    </a:prstGeom>
-                  </pic:spPr>
-                </pic:pic>
-              </a:graphicData>
-            </a:graphic>
-          </wp:anchor>
-        </w:drawing>
-      </w:r>
       <w:bookmarkStart w:id="12" w:name="_TOC_250029"/>
       <w:r>
         <w:t>Open</w:t>
@@ -11824,15 +11654,7 @@
         <w:jc w:val="both"/>
       </w:pPr>
       <w:r>
-        <w:t>If a completely new customer (</w:t>
-      </w:r>
-      <w:proofErr w:type="gramStart"/>
-      <w:r>
-        <w:t>i.e.</w:t>
-      </w:r>
-      <w:proofErr w:type="gramEnd"/>
-      <w:r>
-        <w:t xml:space="preserve"> not already on file) wants to open an account, the user must first go to the Customer Menu and choose the Add a New Customer option. The user then returns to this form to open the deposit account.</w:t>
+        <w:t>If a completely new customer (i.e. not already on file) wants to open an account, the user must first go to the Customer Menu and choose the Add a New Customer option. The user then returns to this form to open the deposit account.</w:t>
       </w:r>
     </w:p>
     <w:p>
@@ -12162,15 +11984,7 @@
         <w:jc w:val="both"/>
       </w:pPr>
       <w:r>
-        <w:t xml:space="preserve">The user should also request the first transaction </w:t>
-      </w:r>
-      <w:proofErr w:type="gramStart"/>
-      <w:r>
-        <w:t>i.e.</w:t>
-      </w:r>
-      <w:proofErr w:type="gramEnd"/>
-      <w:r>
-        <w:t xml:space="preserve"> a deposit of an opening balance. When all details are </w:t>
+        <w:t xml:space="preserve">The user should also request the first transaction i.e. a deposit of an opening balance. When all details are </w:t>
       </w:r>
       <w:r>
         <w:t>confirmed,</w:t>
@@ -12943,24 +12757,13 @@
         <w:t xml:space="preserve"> </w:t>
       </w:r>
       <w:r>
-        <w:t>(Y/N</w:t>
-      </w:r>
-      <w:proofErr w:type="gramStart"/>
-      <w:r>
-        <w:t xml:space="preserve">) </w:t>
+        <w:t xml:space="preserve">(Y/N) </w:t>
       </w:r>
       <w:r>
         <w:rPr>
           <w:spacing w:val="-5"/>
         </w:rPr>
-        <w:t>?</w:t>
-      </w:r>
-      <w:proofErr w:type="gramEnd"/>
-      <w:r>
-        <w:rPr>
-          <w:spacing w:val="-5"/>
-        </w:rPr>
-        <w:t>'</w:t>
+        <w:t>?'</w:t>
       </w:r>
     </w:p>
     <w:p>
@@ -13418,15 +13221,7 @@
         <w:jc w:val="both"/>
       </w:pPr>
       <w:r>
-        <w:t xml:space="preserve">There could also be an option to browse through other deposit accounts of other </w:t>
-      </w:r>
-      <w:proofErr w:type="gramStart"/>
-      <w:r>
-        <w:t>customers ,</w:t>
-      </w:r>
-      <w:proofErr w:type="gramEnd"/>
-      <w:r>
-        <w:t>etc.</w:t>
+        <w:t>There could also be an option to browse through other deposit accounts of other customers ,etc.</w:t>
       </w:r>
     </w:p>
     <w:p>
@@ -13950,15 +13745,7 @@
         <w:jc w:val="both"/>
       </w:pPr>
       <w:r>
-        <w:t>If a completely new customer (</w:t>
-      </w:r>
-      <w:proofErr w:type="gramStart"/>
-      <w:r>
-        <w:t>i.e.</w:t>
-      </w:r>
-      <w:proofErr w:type="gramEnd"/>
-      <w:r>
-        <w:t xml:space="preserve"> not already on file) wants to open an account, the user must first go to the Customer Menu and choose the Add a New Customer option. The user then returns to this form to open the loan account.</w:t>
+        <w:t>If a completely new customer (i.e. not already on file) wants to open an account, the user must first go to the Customer Menu and choose the Add a New Customer option. The user then returns to this form to open the loan account.</w:t>
       </w:r>
     </w:p>
     <w:p>
@@ -14335,13 +14122,8 @@
         </w:rPr>
         <w:t xml:space="preserve"> </w:t>
       </w:r>
-      <w:proofErr w:type="gramStart"/>
-      <w:r>
-        <w:t>i.e.</w:t>
-      </w:r>
-      <w:proofErr w:type="gramEnd"/>
-      <w:r>
-        <w:t xml:space="preserve"> a </w:t>
+      <w:r>
+        <w:t xml:space="preserve">i.e. a </w:t>
       </w:r>
       <w:r>
         <w:rPr>
@@ -15047,21 +14829,8 @@
         <w:t>unless the balance is zero</w:t>
       </w:r>
       <w:r>
-        <w:t xml:space="preserve"> </w:t>
-      </w:r>
-      <w:proofErr w:type="gramStart"/>
-      <w:r>
-        <w:t>i.e.</w:t>
-      </w:r>
-      <w:proofErr w:type="gramEnd"/>
-      <w:r>
-        <w:t xml:space="preserve"> there is nothing owed on the loan. Hence, if the loan isn’t cleared, they must first clear it. The user then returns to this form to close the loan </w:t>
-      </w:r>
-      <w:proofErr w:type="gramStart"/>
-      <w:r>
-        <w:t>account..</w:t>
-      </w:r>
-      <w:proofErr w:type="gramEnd"/>
+        <w:t xml:space="preserve"> i.e. there is nothing owed on the loan. Hence, if the loan isn’t cleared, they must first clear it. The user then returns to this form to close the loan account..</w:t>
+      </w:r>
     </w:p>
     <w:p>
       <w:pPr>
@@ -15099,24 +14868,13 @@
         <w:t xml:space="preserve"> </w:t>
       </w:r>
       <w:r>
-        <w:t>close this account (Y/N</w:t>
-      </w:r>
-      <w:proofErr w:type="gramStart"/>
-      <w:r>
-        <w:t xml:space="preserve">) </w:t>
+        <w:t xml:space="preserve">close this account (Y/N) </w:t>
       </w:r>
       <w:r>
         <w:rPr>
           <w:spacing w:val="-5"/>
         </w:rPr>
-        <w:t>?</w:t>
-      </w:r>
-      <w:proofErr w:type="gramEnd"/>
-      <w:r>
-        <w:rPr>
-          <w:spacing w:val="-5"/>
-        </w:rPr>
-        <w:t>'</w:t>
+        <w:t>?'</w:t>
       </w:r>
     </w:p>
     <w:p>
@@ -15946,15 +15704,7 @@
         <w:t>they</w:t>
       </w:r>
       <w:r>
-        <w:t xml:space="preserve"> must indicate that the changes are to be carried through. This causes the Loan Account Table to be updated. A standard double check (</w:t>
-      </w:r>
-      <w:proofErr w:type="gramStart"/>
-      <w:r>
-        <w:t>e.g.</w:t>
-      </w:r>
-      <w:proofErr w:type="gramEnd"/>
-      <w:r>
-        <w:t xml:space="preserve"> 'Are you sure (Y/N)'?) should be implemented by your system.</w:t>
+        <w:t xml:space="preserve"> must indicate that the changes are to be carried through. This causes the Loan Account Table to be updated. A standard double check (e.g. 'Are you sure (Y/N)'?) should be implemented by your system.</w:t>
       </w:r>
     </w:p>
     <w:p>
@@ -16606,15 +16356,7 @@
         <w:jc w:val="both"/>
       </w:pPr>
       <w:r>
-        <w:t>If a completely new customer (</w:t>
-      </w:r>
-      <w:proofErr w:type="gramStart"/>
-      <w:r>
-        <w:t>i.e.</w:t>
-      </w:r>
-      <w:proofErr w:type="gramEnd"/>
-      <w:r>
-        <w:t xml:space="preserve"> not already on file) wants to open an account, the user must first go to the Customer Menu and choose the Add a New Customer option. The user then returns to this form to open the current account.</w:t>
+        <w:t>If a completely new customer (i.e. not already on file) wants to open an account, the user must first go to the Customer Menu and choose the Add a New Customer option. The user then returns to this form to open the current account.</w:t>
       </w:r>
     </w:p>
     <w:p>
@@ -17698,14 +17440,12 @@
       <w:r>
         <w:t xml:space="preserve">account doesn’t have a balance of zero, they must first perform some transaction (Deposit / withdrawal) to make it so. The user then returns to this form to close the current </w:t>
       </w:r>
-      <w:proofErr w:type="gramStart"/>
       <w:r>
         <w:rPr>
           <w:spacing w:val="-2"/>
         </w:rPr>
         <w:t>account..</w:t>
       </w:r>
-      <w:proofErr w:type="gramEnd"/>
     </w:p>
     <w:p>
       <w:pPr>
@@ -17743,24 +17483,13 @@
         <w:t xml:space="preserve"> </w:t>
       </w:r>
       <w:r>
-        <w:t>close this account (Y/N</w:t>
-      </w:r>
-      <w:proofErr w:type="gramStart"/>
-      <w:r>
-        <w:t xml:space="preserve">) </w:t>
+        <w:t xml:space="preserve">close this account (Y/N) </w:t>
       </w:r>
       <w:r>
         <w:rPr>
           <w:spacing w:val="-5"/>
         </w:rPr>
-        <w:t>?</w:t>
-      </w:r>
-      <w:proofErr w:type="gramEnd"/>
-      <w:r>
-        <w:rPr>
-          <w:spacing w:val="-5"/>
-        </w:rPr>
-        <w:t>'</w:t>
+        <w:t>?'</w:t>
       </w:r>
     </w:p>
     <w:p>
@@ -18454,15 +18183,7 @@
         <w:t xml:space="preserve"> </w:t>
       </w:r>
       <w:r>
-        <w:t>check (</w:t>
-      </w:r>
-      <w:proofErr w:type="gramStart"/>
-      <w:r>
-        <w:t>e.g.</w:t>
-      </w:r>
-      <w:proofErr w:type="gramEnd"/>
-      <w:r>
-        <w:t xml:space="preserve"> 'Are you sure (Y/N)'?) should be implemented by your system.</w:t>
+        <w:t>check (e.g. 'Are you sure (Y/N)'?) should be implemented by your system.</w:t>
       </w:r>
     </w:p>
     <w:p>
@@ -20030,15 +19751,7 @@
         <w:t xml:space="preserve"> </w:t>
       </w:r>
       <w:r>
-        <w:t xml:space="preserve">the </w:t>
-      </w:r>
-      <w:proofErr w:type="gramStart"/>
-      <w:r>
-        <w:t>account .</w:t>
-      </w:r>
-      <w:proofErr w:type="gramEnd"/>
-      <w:r>
-        <w:t xml:space="preserve"> That is, the current balance is to be updated.</w:t>
+        <w:t>the account . That is, the current balance is to be updated.</w:t>
       </w:r>
     </w:p>
     <w:p>
@@ -21791,19 +21504,11 @@
                               </w:rPr>
                               <w:t xml:space="preserve"> </w:t>
                             </w:r>
-                            <w:proofErr w:type="gramStart"/>
                             <w:r>
                               <w:rPr>
                                 <w:color w:val="000000"/>
                               </w:rPr>
-                              <w:t>DR?:</w:t>
-                            </w:r>
-                            <w:proofErr w:type="gramEnd"/>
-                            <w:r>
-                              <w:rPr>
-                                <w:color w:val="000000"/>
-                              </w:rPr>
-                              <w:t xml:space="preserve"> The Interest Rate is Currently 99.99%</w:t>
+                              <w:t>DR?: The Interest Rate is Currently 99.99%</w:t>
                             </w:r>
                           </w:p>
                           <w:p>
@@ -22005,19 +21710,11 @@
                         </w:rPr>
                         <w:t xml:space="preserve"> </w:t>
                       </w:r>
-                      <w:proofErr w:type="gramStart"/>
                       <w:r>
                         <w:rPr>
                           <w:color w:val="000000"/>
                         </w:rPr>
-                        <w:t>DR?:</w:t>
-                      </w:r>
-                      <w:proofErr w:type="gramEnd"/>
-                      <w:r>
-                        <w:rPr>
-                          <w:color w:val="000000"/>
-                        </w:rPr>
-                        <w:t xml:space="preserve"> The Interest Rate is Currently 99.99%</w:t>
+                        <w:t>DR?: The Interest Rate is Currently 99.99%</w:t>
                       </w:r>
                     </w:p>
                     <w:p>
@@ -22413,21 +22110,7 @@
                               <w:rPr>
                                 <w:color w:val="000000"/>
                               </w:rPr>
-                              <w:t xml:space="preserve">Repayments Quote Deposit </w:t>
-                            </w:r>
-                            <w:proofErr w:type="gramStart"/>
-                            <w:r>
-                              <w:rPr>
-                                <w:color w:val="000000"/>
-                              </w:rPr>
-                              <w:t>rate</w:t>
-                            </w:r>
-                            <w:proofErr w:type="gramEnd"/>
-                            <w:r>
-                              <w:rPr>
-                                <w:color w:val="000000"/>
-                              </w:rPr>
-                              <w:t xml:space="preserve"> Quote Loan rate</w:t>
+                              <w:t>Repayments Quote Deposit rate Quote Loan rate</w:t>
                             </w:r>
                           </w:p>
                           <w:p>
@@ -22545,21 +22228,7 @@
                         <w:rPr>
                           <w:color w:val="000000"/>
                         </w:rPr>
-                        <w:t xml:space="preserve">Repayments Quote Deposit </w:t>
-                      </w:r>
-                      <w:proofErr w:type="gramStart"/>
-                      <w:r>
-                        <w:rPr>
-                          <w:color w:val="000000"/>
-                        </w:rPr>
-                        <w:t>rate</w:t>
-                      </w:r>
-                      <w:proofErr w:type="gramEnd"/>
-                      <w:r>
-                        <w:rPr>
-                          <w:color w:val="000000"/>
-                        </w:rPr>
-                        <w:t xml:space="preserve"> Quote Loan rate</w:t>
+                        <w:t>Repayments Quote Deposit rate Quote Loan rate</w:t>
                       </w:r>
                     </w:p>
                     <w:p>
@@ -26205,14 +25874,7 @@
                               <w:rPr>
                                 <w:color w:val="000000"/>
                               </w:rPr>
-                              <w:t xml:space="preserve">Bank Interest on credit </w:t>
-                            </w:r>
-                            <w:proofErr w:type="gramStart"/>
-                            <w:r>
-                              <w:rPr>
-                                <w:color w:val="000000"/>
-                              </w:rPr>
-                              <w:t>balances:</w:t>
+                              <w:t>Bank Interest on credit balances:</w:t>
                             </w:r>
                             <w:r>
                               <w:rPr>
@@ -26225,15 +25887,7 @@
                                 <w:color w:val="000000"/>
                                 <w:spacing w:val="-2"/>
                               </w:rPr>
-                              <w:t>XX.XX</w:t>
-                            </w:r>
-                            <w:proofErr w:type="gramEnd"/>
-                            <w:r>
-                              <w:rPr>
-                                <w:color w:val="000000"/>
-                                <w:spacing w:val="-2"/>
-                              </w:rPr>
-                              <w:t>%</w:t>
+                              <w:t>XX.XX%</w:t>
                             </w:r>
                           </w:p>
                           <w:p>
@@ -26312,7 +25966,6 @@
                               </w:rPr>
                               <w:t xml:space="preserve"> </w:t>
                             </w:r>
-                            <w:proofErr w:type="gramStart"/>
                             <w:r>
                               <w:rPr>
                                 <w:color w:val="000000"/>
@@ -26331,15 +25984,7 @@
                                 <w:color w:val="000000"/>
                                 <w:spacing w:val="-2"/>
                               </w:rPr>
-                              <w:t>XX.XX</w:t>
-                            </w:r>
-                            <w:proofErr w:type="gramEnd"/>
-                            <w:r>
-                              <w:rPr>
-                                <w:color w:val="000000"/>
-                                <w:spacing w:val="-2"/>
-                              </w:rPr>
-                              <w:t>%</w:t>
+                              <w:t>XX.XX%</w:t>
                             </w:r>
                           </w:p>
                         </w:txbxContent>
@@ -26584,14 +26229,7 @@
                         <w:rPr>
                           <w:color w:val="000000"/>
                         </w:rPr>
-                        <w:t xml:space="preserve">Bank Interest on credit </w:t>
-                      </w:r>
-                      <w:proofErr w:type="gramStart"/>
-                      <w:r>
-                        <w:rPr>
-                          <w:color w:val="000000"/>
-                        </w:rPr>
-                        <w:t>balances:</w:t>
+                        <w:t>Bank Interest on credit balances:</w:t>
                       </w:r>
                       <w:r>
                         <w:rPr>
@@ -26604,15 +26242,7 @@
                           <w:color w:val="000000"/>
                           <w:spacing w:val="-2"/>
                         </w:rPr>
-                        <w:t>XX.XX</w:t>
-                      </w:r>
-                      <w:proofErr w:type="gramEnd"/>
-                      <w:r>
-                        <w:rPr>
-                          <w:color w:val="000000"/>
-                          <w:spacing w:val="-2"/>
-                        </w:rPr>
-                        <w:t>%</w:t>
+                        <w:t>XX.XX%</w:t>
                       </w:r>
                     </w:p>
                     <w:p>
@@ -26691,7 +26321,6 @@
                         </w:rPr>
                         <w:t xml:space="preserve"> </w:t>
                       </w:r>
-                      <w:proofErr w:type="gramStart"/>
                       <w:r>
                         <w:rPr>
                           <w:color w:val="000000"/>
@@ -26710,15 +26339,7 @@
                           <w:color w:val="000000"/>
                           <w:spacing w:val="-2"/>
                         </w:rPr>
-                        <w:t>XX.XX</w:t>
-                      </w:r>
-                      <w:proofErr w:type="gramEnd"/>
-                      <w:r>
-                        <w:rPr>
-                          <w:color w:val="000000"/>
-                          <w:spacing w:val="-2"/>
-                        </w:rPr>
-                        <w:t>%</w:t>
+                        <w:t>XX.XX%</w:t>
                       </w:r>
                     </w:p>
                   </w:txbxContent>
@@ -28328,14 +27949,12 @@
         </w:rPr>
         <w:t xml:space="preserve"> </w:t>
       </w:r>
-      <w:proofErr w:type="gramStart"/>
       <w:r>
         <w:rPr>
           <w:sz w:val="24"/>
         </w:rPr>
         <w:t>e.g.</w:t>
       </w:r>
-      <w:proofErr w:type="gramEnd"/>
       <w:r>
         <w:rPr>
           <w:spacing w:val="-7"/>
@@ -30879,7 +30498,7 @@
               </wp:anchor>
             </w:drawing>
           </mc:Choice>
-          <mc:Fallback xmlns:pic="http://schemas.openxmlformats.org/drawingml/2006/picture" xmlns:a="http://schemas.openxmlformats.org/drawingml/2006/main">
+          <mc:Fallback xmlns:a="http://schemas.openxmlformats.org/drawingml/2006/main" xmlns:pic="http://schemas.openxmlformats.org/drawingml/2006/picture">
             <w:pict w14:anchorId="43810622">
               <v:shape id="Graphic 94" style="position:absolute;margin-left:86.7pt;margin-top:-70.7pt;width:.75pt;height:27.6pt;z-index:15750144;visibility:visible;mso-wrap-style:square;mso-wrap-distance-left:0;mso-wrap-distance-top:0;mso-wrap-distance-right:0;mso-wrap-distance-bottom:0;mso-position-horizontal:absolute;mso-position-horizontal-relative:page;mso-position-vertical:absolute;mso-position-vertical-relative:text;v-text-anchor:top" coordsize="9525,350520" o:spid="_x0000_s1026" fillcolor="black" stroked="f" path="m9144,175272r-9144,l,350520r9144,l9144,175272xem9144,l,,,175260r9144,l9144,xe" o:gfxdata="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" w14:anchorId="4088F458">
                 <v:path arrowok="t"/>
@@ -31089,14 +30708,12 @@
         </w:rPr>
         <w:t xml:space="preserve"> </w:t>
       </w:r>
-      <w:proofErr w:type="gramStart"/>
       <w:r>
         <w:rPr>
           <w:sz w:val="24"/>
         </w:rPr>
         <w:t>e.g.</w:t>
       </w:r>
-      <w:proofErr w:type="gramEnd"/>
       <w:r>
         <w:rPr>
           <w:spacing w:val="-7"/>
@@ -34622,15 +34239,7 @@
         <w:jc w:val="both"/>
       </w:pPr>
       <w:r>
-        <w:t xml:space="preserve">Perhaps you might allow user to suggest dates for the history, </w:t>
-      </w:r>
-      <w:proofErr w:type="gramStart"/>
-      <w:r>
-        <w:t>e.g.</w:t>
-      </w:r>
-      <w:proofErr w:type="gramEnd"/>
-      <w:r>
-        <w:t xml:space="preserve"> April </w:t>
+        <w:t xml:space="preserve">Perhaps you might allow user to suggest dates for the history, e.g. April </w:t>
       </w:r>
       <w:r>
         <w:t>2023</w:t>

</xml_diff>